<commit_message>
documentacion, solo me falta el plan disenado
</commit_message>
<xml_diff>
--- a/Diseño físico.docx
+++ b/Diseño físico.docx
@@ -1259,6 +1259,28 @@
           <w:szCs w:val="20"/>
         </w:rPr>
       </w:pPr>
+      <w:r>
+        <w:rPr>
+          <w:rFonts w:ascii="Consolas" w:hAnsi="Consolas" w:cs="Consolas"/>
+          <w:color w:val="000000"/>
+          <w:sz w:val="20"/>
+          <w:szCs w:val="20"/>
+        </w:rPr>
+        <w:t>Se recuperaron 10 filas.</w:t>
+      </w:r>
+    </w:p>
+    <w:p>
+      <w:pPr>
+        <w:pStyle w:val="Prrafodelista"/>
+        <w:ind w:left="1440"/>
+        <w:jc w:val="both"/>
+        <w:rPr>
+          <w:rFonts w:ascii="Consolas" w:hAnsi="Consolas" w:cs="Consolas"/>
+          <w:color w:val="000000"/>
+          <w:sz w:val="20"/>
+          <w:szCs w:val="20"/>
+        </w:rPr>
+      </w:pPr>
     </w:p>
     <w:p>
       <w:pPr>
@@ -1340,6 +1362,7 @@
         <w:rPr>
           <w:lang w:val="es-CO"/>
         </w:rPr>
+        <w:lastRenderedPageBreak/>
         <w:t>Tiempo consulta: 0,047seg</w:t>
       </w:r>
     </w:p>
@@ -1465,6 +1488,62 @@
           <w:lang w:val="es-CO"/>
         </w:rPr>
       </w:pPr>
+      <w:r>
+        <w:rPr>
+          <w:lang w:val="es-CO"/>
+        </w:rPr>
+        <w:t>SELECT u.* FROM (SELECT * FROM AERONAVE_PASAJERO WHERE TAMANO='Mediana') INNER JOIN (SELECT * FROM VUELO_</w:t>
+      </w:r>
+      <w:proofErr w:type="gramStart"/>
+      <w:r>
+        <w:rPr>
+          <w:lang w:val="es-CO"/>
+        </w:rPr>
+        <w:t>PASAJERO)u</w:t>
+      </w:r>
+      <w:proofErr w:type="gramEnd"/>
+      <w:r>
+        <w:rPr>
+          <w:lang w:val="es-CO"/>
+        </w:rPr>
+        <w:t xml:space="preserve"> ON NUMSERIE=NUMSERIE_AERONAVE WHERE (ID_AERO_ORIGEN =2 OR ID_AERO_DESTINO=2)</w:t>
+      </w:r>
+    </w:p>
+    <w:p>
+      <w:pPr>
+        <w:pStyle w:val="Prrafodelista"/>
+        <w:ind w:left="1440"/>
+        <w:jc w:val="both"/>
+        <w:rPr>
+          <w:lang w:val="es-CO"/>
+        </w:rPr>
+      </w:pPr>
+      <w:r>
+        <w:rPr>
+          <w:lang w:val="es-CO"/>
+        </w:rPr>
+        <w:t xml:space="preserve"> Se recuperaron seis filas.</w:t>
+      </w:r>
+    </w:p>
+    <w:p>
+      <w:pPr>
+        <w:pStyle w:val="Prrafodelista"/>
+        <w:ind w:left="1440"/>
+        <w:jc w:val="both"/>
+        <w:rPr>
+          <w:lang w:val="es-CO"/>
+        </w:rPr>
+      </w:pPr>
+    </w:p>
+    <w:p>
+      <w:pPr>
+        <w:pStyle w:val="Prrafodelista"/>
+        <w:ind w:left="1440"/>
+        <w:jc w:val="both"/>
+        <w:rPr>
+          <w:lang w:val="es-CO"/>
+        </w:rPr>
+      </w:pPr>
       <w:proofErr w:type="spellStart"/>
       <w:r>
         <w:rPr>
@@ -1516,6 +1595,7 @@
         <w:spacing w:after="0" w:line="240" w:lineRule="auto"/>
         <w:rPr>
           <w:rFonts w:ascii="Consolas" w:hAnsi="Consolas" w:cs="Consolas"/>
+          <w:color w:val="000000"/>
           <w:sz w:val="20"/>
           <w:szCs w:val="20"/>
         </w:rPr>
@@ -1572,17 +1652,135 @@
     </w:p>
     <w:p>
       <w:pPr>
-        <w:pStyle w:val="Prrafodelista"/>
-        <w:ind w:left="1440"/>
-        <w:jc w:val="both"/>
-      </w:pPr>
-    </w:p>
-    <w:p>
-      <w:pPr>
-        <w:pStyle w:val="Prrafodelista"/>
-        <w:ind w:left="1440"/>
-        <w:jc w:val="both"/>
-      </w:pPr>
+        <w:autoSpaceDE w:val="0"/>
+        <w:autoSpaceDN w:val="0"/>
+        <w:adjustRightInd w:val="0"/>
+        <w:spacing w:after="0" w:line="240" w:lineRule="auto"/>
+        <w:rPr>
+          <w:rFonts w:ascii="Consolas" w:hAnsi="Consolas" w:cs="Consolas"/>
+          <w:color w:val="000000"/>
+          <w:sz w:val="20"/>
+          <w:szCs w:val="20"/>
+        </w:rPr>
+      </w:pPr>
+    </w:p>
+    <w:p>
+      <w:pPr>
+        <w:autoSpaceDE w:val="0"/>
+        <w:autoSpaceDN w:val="0"/>
+        <w:adjustRightInd w:val="0"/>
+        <w:spacing w:after="0" w:line="240" w:lineRule="auto"/>
+        <w:rPr>
+          <w:rFonts w:ascii="Consolas" w:hAnsi="Consolas" w:cs="Consolas"/>
+          <w:color w:val="000000"/>
+          <w:sz w:val="20"/>
+          <w:szCs w:val="20"/>
+        </w:rPr>
+      </w:pPr>
+      <w:r>
+        <w:rPr>
+          <w:rFonts w:ascii="Consolas" w:hAnsi="Consolas" w:cs="Consolas"/>
+          <w:color w:val="000000"/>
+          <w:sz w:val="20"/>
+          <w:szCs w:val="20"/>
+        </w:rPr>
+        <w:t>SELECT u.* FROM (SELECT * FROM AERONAVE_PASAJERO WHERE TAMANO='</w:t>
+      </w:r>
+      <w:proofErr w:type="spellStart"/>
+      <w:r>
+        <w:rPr>
+          <w:rFonts w:ascii="Consolas" w:hAnsi="Consolas" w:cs="Consolas"/>
+          <w:color w:val="000000"/>
+          <w:sz w:val="20"/>
+          <w:szCs w:val="20"/>
+        </w:rPr>
+        <w:t>Pequena</w:t>
+      </w:r>
+      <w:proofErr w:type="spellEnd"/>
+      <w:r>
+        <w:rPr>
+          <w:rFonts w:ascii="Consolas" w:hAnsi="Consolas" w:cs="Consolas"/>
+          <w:color w:val="000000"/>
+          <w:sz w:val="20"/>
+          <w:szCs w:val="20"/>
+        </w:rPr>
+        <w:t>') INNER JOIN (SELECT * FROM VUELO_</w:t>
+      </w:r>
+      <w:proofErr w:type="gramStart"/>
+      <w:r>
+        <w:rPr>
+          <w:rFonts w:ascii="Consolas" w:hAnsi="Consolas" w:cs="Consolas"/>
+          <w:color w:val="000000"/>
+          <w:sz w:val="20"/>
+          <w:szCs w:val="20"/>
+        </w:rPr>
+        <w:t>PASAJERO)u</w:t>
+      </w:r>
+      <w:proofErr w:type="gramEnd"/>
+      <w:r>
+        <w:rPr>
+          <w:rFonts w:ascii="Consolas" w:hAnsi="Consolas" w:cs="Consolas"/>
+          <w:color w:val="000000"/>
+          <w:sz w:val="20"/>
+          <w:szCs w:val="20"/>
+        </w:rPr>
+        <w:t xml:space="preserve"> ON NUMSERIE=NUMSERIE_AERONAVE WHERE (ID_AERO_ORIGEN =2 OR ID_AERO_DESTINO=2)</w:t>
+      </w:r>
+    </w:p>
+    <w:p>
+      <w:pPr>
+        <w:autoSpaceDE w:val="0"/>
+        <w:autoSpaceDN w:val="0"/>
+        <w:adjustRightInd w:val="0"/>
+        <w:spacing w:after="0" w:line="240" w:lineRule="auto"/>
+        <w:rPr>
+          <w:rFonts w:ascii="Consolas" w:hAnsi="Consolas" w:cs="Consolas"/>
+          <w:sz w:val="20"/>
+          <w:szCs w:val="20"/>
+        </w:rPr>
+      </w:pPr>
+      <w:r>
+        <w:rPr>
+          <w:rFonts w:ascii="Consolas" w:hAnsi="Consolas" w:cs="Consolas"/>
+          <w:color w:val="000000"/>
+          <w:sz w:val="20"/>
+          <w:szCs w:val="20"/>
+        </w:rPr>
+        <w:t>Se recuperó una fila</w:t>
+      </w:r>
+    </w:p>
+    <w:p>
+      <w:pPr>
+        <w:pStyle w:val="Prrafodelista"/>
+        <w:ind w:left="1440"/>
+        <w:jc w:val="both"/>
+      </w:pPr>
+    </w:p>
+    <w:p>
+      <w:pPr>
+        <w:pStyle w:val="Prrafodelista"/>
+        <w:ind w:left="1440"/>
+        <w:jc w:val="both"/>
+      </w:pPr>
+      <w:r>
+        <w:t xml:space="preserve">Distribución de los datos: Se hace una consulta para saber los vuelos que salieron o llegaron al aeropuerto con código 2, este aeropuerto es un aeropuerto de </w:t>
+      </w:r>
+      <w:proofErr w:type="spellStart"/>
+      <w:r>
+        <w:t>Espana</w:t>
+      </w:r>
+      <w:proofErr w:type="spellEnd"/>
+      <w:r>
+        <w:t xml:space="preserve"> que tiene capacidad de recibir aeronaves grandes. Es por este motivo que cuando se pone la condición del tipo de aeronave, se recuperan más filas cuando se pregunta por el tipo de aeronave grande, caso contrario cuando se pregunta por aeronaves de tamaño pequeño, ya que en este aeropuerto se pueden recibir </w:t>
+      </w:r>
+      <w:proofErr w:type="gramStart"/>
+      <w:r>
+        <w:t>aeronaves grande</w:t>
+      </w:r>
+      <w:proofErr w:type="gramEnd"/>
+      <w:r>
+        <w:t>, podemos encontrar más aeronaves grandes que pequeñas.</w:t>
+      </w:r>
     </w:p>
     <w:p>
       <w:pPr>
@@ -1840,7 +2038,6 @@
           <w:noProof/>
           <w:lang w:eastAsia="es-ES"/>
         </w:rPr>
-        <w:lastRenderedPageBreak/>
         <w:drawing>
           <wp:inline distT="0" distB="0" distL="0" distR="0" wp14:anchorId="097E459C" wp14:editId="63E200EF">
             <wp:extent cx="5400040" cy="2145030"/>
@@ -1974,6 +2171,32 @@
           <w:lang w:val="es-CO"/>
         </w:rPr>
       </w:pPr>
+    </w:p>
+    <w:p>
+      <w:pPr>
+        <w:pStyle w:val="Prrafodelista"/>
+        <w:ind w:left="1440"/>
+        <w:jc w:val="both"/>
+        <w:rPr>
+          <w:lang w:val="es-CO"/>
+        </w:rPr>
+      </w:pPr>
+      <w:r>
+        <w:rPr>
+          <w:lang w:val="es-CO"/>
+        </w:rPr>
+        <w:t xml:space="preserve">Aquí se puede observar el cambio en los planes de ejecución con tan solo cambiar el tipo de aeronave y vuelo, se sigue preguntando por el aeropuerto y por el tamaño de la aeronave, pero el plan cambia bastante </w:t>
+      </w:r>
+    </w:p>
+    <w:p>
+      <w:pPr>
+        <w:pStyle w:val="Prrafodelista"/>
+        <w:ind w:left="1440"/>
+        <w:jc w:val="both"/>
+        <w:rPr>
+          <w:lang w:val="es-CO"/>
+        </w:rPr>
+      </w:pPr>
       <w:proofErr w:type="spellStart"/>
       <w:r>
         <w:rPr>
@@ -2297,7 +2520,6 @@
           <w:noProof/>
           <w:lang w:eastAsia="es-ES"/>
         </w:rPr>
-        <w:lastRenderedPageBreak/>
         <w:drawing>
           <wp:inline distT="0" distB="0" distL="0" distR="0" wp14:anchorId="2C463BE0" wp14:editId="1AE113D7">
             <wp:extent cx="5400040" cy="1078230"/>
@@ -2778,6 +3000,7 @@
           <w:szCs w:val="20"/>
           <w:lang w:val="en-US"/>
         </w:rPr>
+        <w:lastRenderedPageBreak/>
         <w:t>SELECT u.* FROM (SELECT * FROM AERONAVE_PASAJERO WHERE TAMANO='</w:t>
       </w:r>
       <w:proofErr w:type="spellStart"/>
@@ -2849,7 +3072,6 @@
           <w:noProof/>
           <w:lang w:eastAsia="es-ES"/>
         </w:rPr>
-        <w:lastRenderedPageBreak/>
         <w:drawing>
           <wp:inline distT="0" distB="0" distL="0" distR="0" wp14:anchorId="76C40C10" wp14:editId="46F895FC">
             <wp:extent cx="5400040" cy="1922145"/>
@@ -3003,6 +3225,26 @@
     <w:p>
       <w:pPr>
         <w:pStyle w:val="Prrafodelista"/>
+        <w:ind w:left="1440"/>
+        <w:jc w:val="both"/>
+      </w:pPr>
+      <w:r>
+        <w:t xml:space="preserve">Los planes van agregando más pasos a medida que se van agregando condiciones para filtrar los resultados. </w:t>
+      </w:r>
+      <w:r>
+        <w:t>Se puede evidenciar que con esto también va aumentando la selectividad, porque es un filtro que va desechando los vuelos que no cumplen con las condiciones que se piden. Incluso en ocasiones no hay vuelos que cumplan con todas las condiciones.</w:t>
+      </w:r>
+    </w:p>
+    <w:p>
+      <w:pPr>
+        <w:pStyle w:val="Prrafodelista"/>
+        <w:ind w:left="1440"/>
+        <w:jc w:val="both"/>
+      </w:pPr>
+    </w:p>
+    <w:p>
+      <w:pPr>
+        <w:pStyle w:val="Prrafodelista"/>
         <w:numPr>
           <w:ilvl w:val="0"/>
           <w:numId w:val="4"/>
@@ -3299,6 +3541,7 @@
           <w:szCs w:val="20"/>
           <w:lang w:val="en-US"/>
         </w:rPr>
+        <w:lastRenderedPageBreak/>
         <w:t xml:space="preserve">SELECT * FROM ISIS2304B041620.VUELO_PASAJERO WHERE (ID_AERO_ORIGEN =2 OR ID_AERO_DESTINO=2) AND FECHASALIDA BETWEEN TO_DATE('31-12-2016','DD-MM-YYYY') AND TO_DATE('31-12-2017','DD-MM-YYYY') AND </w:t>
       </w:r>
       <w:proofErr w:type="gramStart"/>
@@ -3395,21 +3638,17 @@
         <w:jc w:val="both"/>
       </w:pPr>
       <w:r>
-        <w:t xml:space="preserve">Aeropuerto, rango de fechas, no </w:t>
-      </w:r>
-      <w:proofErr w:type="spellStart"/>
-      <w:r>
-        <w:t>tiepo</w:t>
-      </w:r>
-      <w:proofErr w:type="spellEnd"/>
-      <w:r>
-        <w:t xml:space="preserve">, no </w:t>
-      </w:r>
-      <w:proofErr w:type="spellStart"/>
-      <w:r>
-        <w:t>aerolinea</w:t>
-      </w:r>
-      <w:proofErr w:type="spellEnd"/>
+        <w:t>Aeropuerto, rango de</w:t>
+      </w:r>
+      <w:r>
+        <w:t xml:space="preserve"> fechas, no ti</w:t>
+      </w:r>
+      <w:r>
+        <w:t xml:space="preserve">po, no </w:t>
+      </w:r>
+      <w:r>
+        <w:t>aerolínea</w:t>
+      </w:r>
       <w:r>
         <w:t>, carga:</w:t>
       </w:r>
@@ -3490,6 +3729,65 @@
         </w:rPr>
         <w:t>='Grande') INNER JOIN (SELECT * FROM VUELO_CARGA)u ON NUMSERIE=NUMSERIE_AERONAVE WHERE (ID_AERO_ORIGEN =589 OR ID_AERO_DESTINO=589) AND FECHASALIDA BETWEEN TO_DATE('31-12-2016','DD-MM-YYYY') AND TO_DATE('31-12-2017','DD-MM-YYYY')AND CODAEROLINEA!='HX'</w:t>
       </w:r>
+    </w:p>
+    <w:p>
+      <w:pPr>
+        <w:autoSpaceDE w:val="0"/>
+        <w:autoSpaceDN w:val="0"/>
+        <w:adjustRightInd w:val="0"/>
+        <w:spacing w:after="0" w:line="240" w:lineRule="auto"/>
+        <w:rPr>
+          <w:rFonts w:ascii="Consolas" w:hAnsi="Consolas" w:cs="Consolas"/>
+          <w:color w:val="000000"/>
+          <w:sz w:val="20"/>
+          <w:szCs w:val="20"/>
+          <w:lang w:val="en-US"/>
+        </w:rPr>
+      </w:pPr>
+      <w:r>
+        <w:rPr>
+          <w:rFonts w:ascii="Consolas" w:hAnsi="Consolas" w:cs="Consolas"/>
+          <w:color w:val="000000"/>
+          <w:sz w:val="20"/>
+          <w:szCs w:val="20"/>
+          <w:lang w:val="en-US"/>
+        </w:rPr>
+        <w:t xml:space="preserve">Dos </w:t>
+      </w:r>
+      <w:proofErr w:type="spellStart"/>
+      <w:r>
+        <w:rPr>
+          <w:rFonts w:ascii="Consolas" w:hAnsi="Consolas" w:cs="Consolas"/>
+          <w:color w:val="000000"/>
+          <w:sz w:val="20"/>
+          <w:szCs w:val="20"/>
+          <w:lang w:val="en-US"/>
+        </w:rPr>
+        <w:t>filas</w:t>
+      </w:r>
+      <w:proofErr w:type="spellEnd"/>
+      <w:r>
+        <w:rPr>
+          <w:rFonts w:ascii="Consolas" w:hAnsi="Consolas" w:cs="Consolas"/>
+          <w:color w:val="000000"/>
+          <w:sz w:val="20"/>
+          <w:szCs w:val="20"/>
+          <w:lang w:val="en-US"/>
+        </w:rPr>
+        <w:t xml:space="preserve"> </w:t>
+      </w:r>
+      <w:proofErr w:type="spellStart"/>
+      <w:r>
+        <w:rPr>
+          <w:rFonts w:ascii="Consolas" w:hAnsi="Consolas" w:cs="Consolas"/>
+          <w:color w:val="000000"/>
+          <w:sz w:val="20"/>
+          <w:szCs w:val="20"/>
+          <w:lang w:val="en-US"/>
+        </w:rPr>
+        <w:t>recuperadas</w:t>
+      </w:r>
+      <w:proofErr w:type="spellEnd"/>
     </w:p>
     <w:p>
       <w:pPr>
@@ -3644,6 +3942,83 @@
     </w:p>
     <w:p>
       <w:pPr>
+        <w:jc w:val="both"/>
+      </w:pPr>
+      <w:proofErr w:type="gramStart"/>
+      <w:r>
+        <w:t>Igual</w:t>
+      </w:r>
+      <w:proofErr w:type="gramEnd"/>
+      <w:r>
+        <w:t xml:space="preserve"> pero con aeronaves de pasajero</w:t>
+      </w:r>
+    </w:p>
+    <w:p>
+      <w:pPr>
+        <w:jc w:val="both"/>
+        <w:rPr>
+          <w:lang w:val="en-US"/>
+        </w:rPr>
+      </w:pPr>
+      <w:r>
+        <w:rPr>
+          <w:lang w:val="en-US"/>
+        </w:rPr>
+        <w:t xml:space="preserve">SELECT u.* FROM (SELECT * FROM AERONAVE_PASAJERO WHERE </w:t>
+      </w:r>
+      <w:proofErr w:type="gramStart"/>
+      <w:r>
+        <w:rPr>
+          <w:lang w:val="en-US"/>
+        </w:rPr>
+        <w:t>TAMANO !</w:t>
+      </w:r>
+      <w:proofErr w:type="gramEnd"/>
+      <w:r>
+        <w:rPr>
+          <w:lang w:val="en-US"/>
+        </w:rPr>
+        <w:t>='Grande') INNER JOIN (SELECT * FROM VUELO_PASAJERO)u ON NUMSERIE=NUMSERIE_AERONAVE WHERE (ID_AERO_ORIGEN =589 OR ID_AERO_DESTINO=589) AND FECHASALIDA BETWEEN TO_DATE('31-12-2016','DD-MM-YYYY') AND TO_DATE('31-12-2017','DD-MM-YYYY')AND CODAEROLINEA!='HX'</w:t>
+      </w:r>
+    </w:p>
+    <w:p>
+      <w:pPr>
+        <w:jc w:val="both"/>
+        <w:rPr>
+          <w:lang w:val="en-US"/>
+        </w:rPr>
+      </w:pPr>
+      <w:r>
+        <w:rPr>
+          <w:lang w:val="en-US"/>
+        </w:rPr>
+        <w:t xml:space="preserve">13 </w:t>
+      </w:r>
+      <w:proofErr w:type="spellStart"/>
+      <w:r>
+        <w:rPr>
+          <w:lang w:val="en-US"/>
+        </w:rPr>
+        <w:t>filas</w:t>
+      </w:r>
+      <w:proofErr w:type="spellEnd"/>
+      <w:r>
+        <w:rPr>
+          <w:lang w:val="en-US"/>
+        </w:rPr>
+        <w:t xml:space="preserve"> </w:t>
+      </w:r>
+      <w:proofErr w:type="spellStart"/>
+      <w:r>
+        <w:rPr>
+          <w:lang w:val="en-US"/>
+        </w:rPr>
+        <w:t>recuperadas</w:t>
+      </w:r>
+      <w:proofErr w:type="spellEnd"/>
+    </w:p>
+    <w:p>
+      <w:pPr>
         <w:pStyle w:val="Prrafodelista"/>
         <w:ind w:left="1440"/>
         <w:jc w:val="both"/>
@@ -3708,6 +4083,7 @@
         <w:spacing w:after="0" w:line="240" w:lineRule="auto"/>
         <w:rPr>
           <w:rFonts w:ascii="Consolas" w:hAnsi="Consolas" w:cs="Consolas"/>
+          <w:color w:val="000000"/>
           <w:sz w:val="20"/>
           <w:szCs w:val="20"/>
           <w:lang w:val="en-US"/>
@@ -3748,12 +4124,78 @@
     </w:p>
     <w:p>
       <w:pPr>
-        <w:pStyle w:val="Prrafodelista"/>
-        <w:ind w:left="1440"/>
-        <w:jc w:val="both"/>
-        <w:rPr>
-          <w:lang w:val="en-US"/>
-        </w:rPr>
+        <w:autoSpaceDE w:val="0"/>
+        <w:autoSpaceDN w:val="0"/>
+        <w:adjustRightInd w:val="0"/>
+        <w:spacing w:after="0" w:line="240" w:lineRule="auto"/>
+        <w:rPr>
+          <w:rFonts w:ascii="Consolas" w:hAnsi="Consolas" w:cs="Consolas"/>
+          <w:color w:val="000000"/>
+          <w:sz w:val="20"/>
+          <w:szCs w:val="20"/>
+          <w:lang w:val="en-US"/>
+        </w:rPr>
+      </w:pPr>
+    </w:p>
+    <w:p>
+      <w:pPr>
+        <w:autoSpaceDE w:val="0"/>
+        <w:autoSpaceDN w:val="0"/>
+        <w:adjustRightInd w:val="0"/>
+        <w:spacing w:after="0" w:line="240" w:lineRule="auto"/>
+        <w:rPr>
+          <w:rFonts w:ascii="Consolas" w:hAnsi="Consolas" w:cs="Consolas"/>
+          <w:color w:val="000000"/>
+          <w:sz w:val="20"/>
+          <w:szCs w:val="20"/>
+        </w:rPr>
+      </w:pPr>
+      <w:r>
+        <w:rPr>
+          <w:rFonts w:ascii="Consolas" w:hAnsi="Consolas" w:cs="Consolas"/>
+          <w:color w:val="000000"/>
+          <w:sz w:val="20"/>
+          <w:szCs w:val="20"/>
+        </w:rPr>
+        <w:t>En este requerimiento se puede observar que el plan de consulta var</w:t>
+      </w:r>
+      <w:r>
+        <w:rPr>
+          <w:rFonts w:ascii="Consolas" w:hAnsi="Consolas" w:cs="Consolas"/>
+          <w:color w:val="000000"/>
+          <w:sz w:val="20"/>
+          <w:szCs w:val="20"/>
+        </w:rPr>
+        <w:t>ía de acuerdo al número de parámetros que se tengan, entre más condiciones se pongan, se tendrá que analizar más y por lo tanto el plan crece. Cuando se pregunta por tipo, aerolínea y fecha hay que hacer más comparaciones por índice, mientras que cuando se compara sólo por tipo, por ejemplo, no hay que ir por tantas columnas.</w:t>
+      </w:r>
+    </w:p>
+    <w:p>
+      <w:pPr>
+        <w:autoSpaceDE w:val="0"/>
+        <w:autoSpaceDN w:val="0"/>
+        <w:adjustRightInd w:val="0"/>
+        <w:spacing w:after="0" w:line="240" w:lineRule="auto"/>
+        <w:rPr>
+          <w:rFonts w:ascii="Consolas" w:hAnsi="Consolas" w:cs="Consolas"/>
+          <w:sz w:val="20"/>
+          <w:szCs w:val="20"/>
+        </w:rPr>
+      </w:pPr>
+      <w:r>
+        <w:rPr>
+          <w:rFonts w:ascii="Consolas" w:hAnsi="Consolas" w:cs="Consolas"/>
+          <w:color w:val="000000"/>
+          <w:sz w:val="20"/>
+          <w:szCs w:val="20"/>
+        </w:rPr>
+        <w:t>La distribución de los datos en este caso, es que en el caso particular del aeropuerto 589, se recuperan muchas más filas cuando se trata de pasajeros, las fechas son para viajes que se realizarán en el 2017 y en su mayoría, el aeropuerto 589 es al aeropuerto de destino. Este aeropuerto está en Perú y los aeropuertos de origen son en su mayoría latinos también.</w:t>
+      </w:r>
+    </w:p>
+    <w:p>
+      <w:pPr>
+        <w:pStyle w:val="Prrafodelista"/>
+        <w:ind w:left="1440"/>
+        <w:jc w:val="both"/>
       </w:pPr>
     </w:p>
     <w:p>
@@ -3888,7 +4330,6 @@
           <w:noProof/>
           <w:lang w:eastAsia="es-ES"/>
         </w:rPr>
-        <w:lastRenderedPageBreak/>
         <w:drawing>
           <wp:inline distT="0" distB="0" distL="0" distR="0" wp14:anchorId="296379D4" wp14:editId="40EA4571">
             <wp:extent cx="5400040" cy="2012315"/>
@@ -3998,6 +4439,7 @@
           <w:sz w:val="20"/>
           <w:szCs w:val="20"/>
         </w:rPr>
+        <w:lastRenderedPageBreak/>
         <w:t>Tiempo plan: 0,047</w:t>
       </w:r>
     </w:p>
@@ -4020,6 +4462,27 @@
           <w:szCs w:val="20"/>
         </w:rPr>
         <w:t>Tiempo consulta: 0,031</w:t>
+      </w:r>
+    </w:p>
+    <w:p>
+      <w:pPr>
+        <w:autoSpaceDE w:val="0"/>
+        <w:autoSpaceDN w:val="0"/>
+        <w:adjustRightInd w:val="0"/>
+        <w:spacing w:after="0" w:line="240" w:lineRule="auto"/>
+        <w:rPr>
+          <w:rFonts w:ascii="Consolas" w:hAnsi="Consolas" w:cs="Consolas"/>
+          <w:sz w:val="20"/>
+          <w:szCs w:val="20"/>
+        </w:rPr>
+      </w:pPr>
+      <w:r>
+        <w:rPr>
+          <w:rFonts w:ascii="Consolas" w:hAnsi="Consolas" w:cs="Consolas"/>
+          <w:sz w:val="20"/>
+          <w:szCs w:val="20"/>
+        </w:rPr>
+        <w:t>1 fila recuperada</w:t>
       </w:r>
     </w:p>
     <w:p>
@@ -4070,6 +4533,7 @@
         <w:spacing w:after="0" w:line="240" w:lineRule="auto"/>
         <w:rPr>
           <w:rFonts w:ascii="Consolas" w:hAnsi="Consolas" w:cs="Consolas"/>
+          <w:color w:val="000000"/>
           <w:sz w:val="20"/>
           <w:szCs w:val="20"/>
         </w:rPr>
@@ -4122,6 +4586,51 @@
           <w:szCs w:val="20"/>
         </w:rPr>
         <w:t>' AND T2.DISTANCIA &gt;= 400</w:t>
+      </w:r>
+    </w:p>
+    <w:p>
+      <w:pPr>
+        <w:autoSpaceDE w:val="0"/>
+        <w:autoSpaceDN w:val="0"/>
+        <w:adjustRightInd w:val="0"/>
+        <w:spacing w:after="0" w:line="240" w:lineRule="auto"/>
+        <w:rPr>
+          <w:rFonts w:ascii="Consolas" w:hAnsi="Consolas" w:cs="Consolas"/>
+          <w:color w:val="000000"/>
+          <w:sz w:val="20"/>
+          <w:szCs w:val="20"/>
+        </w:rPr>
+      </w:pPr>
+      <w:r>
+        <w:rPr>
+          <w:rFonts w:ascii="Consolas" w:hAnsi="Consolas" w:cs="Consolas"/>
+          <w:color w:val="000000"/>
+          <w:sz w:val="20"/>
+          <w:szCs w:val="20"/>
+        </w:rPr>
+        <w:t>50 filas recuperadas</w:t>
+      </w:r>
+    </w:p>
+    <w:p>
+      <w:pPr>
+        <w:autoSpaceDE w:val="0"/>
+        <w:autoSpaceDN w:val="0"/>
+        <w:adjustRightInd w:val="0"/>
+        <w:spacing w:after="0" w:line="240" w:lineRule="auto"/>
+        <w:rPr>
+          <w:rFonts w:ascii="Consolas" w:hAnsi="Consolas" w:cs="Consolas"/>
+          <w:sz w:val="20"/>
+          <w:szCs w:val="20"/>
+        </w:rPr>
+      </w:pPr>
+      <w:r>
+        <w:rPr>
+          <w:rFonts w:ascii="Consolas" w:hAnsi="Consolas" w:cs="Consolas"/>
+          <w:color w:val="000000"/>
+          <w:sz w:val="20"/>
+          <w:szCs w:val="20"/>
+        </w:rPr>
+        <w:t>Con silla ejecutiva, 33 filas recuperadas</w:t>
       </w:r>
     </w:p>
     <w:p>
@@ -4164,6 +4673,7 @@
         <w:spacing w:after="0" w:line="240" w:lineRule="auto"/>
         <w:rPr>
           <w:rFonts w:ascii="Consolas" w:hAnsi="Consolas" w:cs="Consolas"/>
+          <w:color w:val="000000"/>
           <w:sz w:val="20"/>
           <w:szCs w:val="20"/>
           <w:lang w:val="en-US"/>
@@ -4223,6 +4733,64 @@
         </w:rPr>
         <w:t>' AND T2.DISTANCIA &gt;= 10 AND T1.ID_VIAJERO=443</w:t>
       </w:r>
+    </w:p>
+    <w:p>
+      <w:pPr>
+        <w:autoSpaceDE w:val="0"/>
+        <w:autoSpaceDN w:val="0"/>
+        <w:adjustRightInd w:val="0"/>
+        <w:spacing w:after="0" w:line="240" w:lineRule="auto"/>
+        <w:rPr>
+          <w:rFonts w:ascii="Consolas" w:hAnsi="Consolas" w:cs="Consolas"/>
+          <w:sz w:val="20"/>
+          <w:szCs w:val="20"/>
+          <w:lang w:val="en-US"/>
+        </w:rPr>
+      </w:pPr>
+      <w:r>
+        <w:rPr>
+          <w:rFonts w:ascii="Consolas" w:hAnsi="Consolas" w:cs="Consolas"/>
+          <w:color w:val="000000"/>
+          <w:sz w:val="20"/>
+          <w:szCs w:val="20"/>
+          <w:lang w:val="en-US"/>
+        </w:rPr>
+        <w:t xml:space="preserve">17 </w:t>
+      </w:r>
+      <w:proofErr w:type="spellStart"/>
+      <w:r>
+        <w:rPr>
+          <w:rFonts w:ascii="Consolas" w:hAnsi="Consolas" w:cs="Consolas"/>
+          <w:color w:val="000000"/>
+          <w:sz w:val="20"/>
+          <w:szCs w:val="20"/>
+          <w:lang w:val="en-US"/>
+        </w:rPr>
+        <w:t>filas</w:t>
+      </w:r>
+      <w:proofErr w:type="spellEnd"/>
+      <w:r>
+        <w:rPr>
+          <w:rFonts w:ascii="Consolas" w:hAnsi="Consolas" w:cs="Consolas"/>
+          <w:color w:val="000000"/>
+          <w:sz w:val="20"/>
+          <w:szCs w:val="20"/>
+          <w:lang w:val="en-US"/>
+        </w:rPr>
+        <w:t xml:space="preserve"> </w:t>
+      </w:r>
+      <w:proofErr w:type="spellStart"/>
+      <w:r>
+        <w:rPr>
+          <w:rFonts w:ascii="Consolas" w:hAnsi="Consolas" w:cs="Consolas"/>
+          <w:color w:val="000000"/>
+          <w:sz w:val="20"/>
+          <w:szCs w:val="20"/>
+          <w:lang w:val="en-US"/>
+        </w:rPr>
+        <w:t>recuperadas</w:t>
+      </w:r>
+      <w:proofErr w:type="spellEnd"/>
     </w:p>
     <w:p>
       <w:pPr>
@@ -4251,6 +4819,7 @@
         <w:spacing w:after="0" w:line="240" w:lineRule="auto"/>
         <w:rPr>
           <w:rFonts w:ascii="Consolas" w:hAnsi="Consolas" w:cs="Consolas"/>
+          <w:color w:val="000000"/>
           <w:sz w:val="20"/>
           <w:szCs w:val="20"/>
           <w:lang w:val="en-US"/>
@@ -4310,6 +4879,42 @@
         </w:rPr>
         <w:t>' AND T2.DISTANCIA &gt;= 10 AND T1.ID_VIAJERO=443</w:t>
       </w:r>
+    </w:p>
+    <w:p>
+      <w:pPr>
+        <w:autoSpaceDE w:val="0"/>
+        <w:autoSpaceDN w:val="0"/>
+        <w:adjustRightInd w:val="0"/>
+        <w:spacing w:after="0" w:line="240" w:lineRule="auto"/>
+        <w:rPr>
+          <w:rFonts w:ascii="Consolas" w:hAnsi="Consolas" w:cs="Consolas"/>
+          <w:sz w:val="20"/>
+          <w:szCs w:val="20"/>
+          <w:lang w:val="en-US"/>
+        </w:rPr>
+      </w:pPr>
+      <w:r>
+        <w:rPr>
+          <w:rFonts w:ascii="Consolas" w:hAnsi="Consolas" w:cs="Consolas"/>
+          <w:color w:val="000000"/>
+          <w:sz w:val="20"/>
+          <w:szCs w:val="20"/>
+          <w:lang w:val="en-US"/>
+        </w:rPr>
+        <w:t xml:space="preserve">1 fila </w:t>
+      </w:r>
+      <w:proofErr w:type="spellStart"/>
+      <w:r>
+        <w:rPr>
+          <w:rFonts w:ascii="Consolas" w:hAnsi="Consolas" w:cs="Consolas"/>
+          <w:color w:val="000000"/>
+          <w:sz w:val="20"/>
+          <w:szCs w:val="20"/>
+          <w:lang w:val="en-US"/>
+        </w:rPr>
+        <w:t>recuperada</w:t>
+      </w:r>
+      <w:proofErr w:type="spellEnd"/>
     </w:p>
     <w:p>
       <w:pPr>
@@ -4335,7 +4940,6 @@
           <w:noProof/>
           <w:lang w:eastAsia="es-ES"/>
         </w:rPr>
-        <w:lastRenderedPageBreak/>
         <w:drawing>
           <wp:inline distT="0" distB="0" distL="0" distR="0" wp14:anchorId="494605CA" wp14:editId="24D59270">
             <wp:extent cx="5400040" cy="2046605"/>
@@ -4387,6 +4991,7 @@
           <w:noProof/>
           <w:lang w:eastAsia="es-ES"/>
         </w:rPr>
+        <w:lastRenderedPageBreak/>
         <w:drawing>
           <wp:inline distT="0" distB="0" distL="0" distR="0" wp14:anchorId="328CBD22" wp14:editId="49EC9F0E">
             <wp:extent cx="5400040" cy="2021840"/>
@@ -4485,8 +5090,6 @@
         </w:rPr>
         <w:t>: 0,031</w:t>
       </w:r>
-      <w:bookmarkStart w:id="0" w:name="_GoBack"/>
-      <w:bookmarkEnd w:id="0"/>
     </w:p>
     <w:p>
       <w:pPr>
@@ -4581,6 +5184,65 @@
         </w:rPr>
         <w:t>' AND T2.DISTANCIA &gt;= 500</w:t>
       </w:r>
+    </w:p>
+    <w:p>
+      <w:pPr>
+        <w:autoSpaceDE w:val="0"/>
+        <w:autoSpaceDN w:val="0"/>
+        <w:adjustRightInd w:val="0"/>
+        <w:spacing w:after="0" w:line="240" w:lineRule="auto"/>
+        <w:rPr>
+          <w:rFonts w:ascii="Consolas" w:hAnsi="Consolas" w:cs="Consolas"/>
+          <w:color w:val="000000"/>
+          <w:sz w:val="20"/>
+          <w:szCs w:val="20"/>
+          <w:lang w:val="en-US"/>
+        </w:rPr>
+      </w:pPr>
+      <w:r>
+        <w:rPr>
+          <w:rFonts w:ascii="Consolas" w:hAnsi="Consolas" w:cs="Consolas"/>
+          <w:color w:val="000000"/>
+          <w:sz w:val="20"/>
+          <w:szCs w:val="20"/>
+          <w:lang w:val="en-US"/>
+        </w:rPr>
+        <w:t xml:space="preserve">50 </w:t>
+      </w:r>
+      <w:proofErr w:type="spellStart"/>
+      <w:r>
+        <w:rPr>
+          <w:rFonts w:ascii="Consolas" w:hAnsi="Consolas" w:cs="Consolas"/>
+          <w:color w:val="000000"/>
+          <w:sz w:val="20"/>
+          <w:szCs w:val="20"/>
+          <w:lang w:val="en-US"/>
+        </w:rPr>
+        <w:t>filas</w:t>
+      </w:r>
+      <w:proofErr w:type="spellEnd"/>
+      <w:r>
+        <w:rPr>
+          <w:rFonts w:ascii="Consolas" w:hAnsi="Consolas" w:cs="Consolas"/>
+          <w:color w:val="000000"/>
+          <w:sz w:val="20"/>
+          <w:szCs w:val="20"/>
+          <w:lang w:val="en-US"/>
+        </w:rPr>
+        <w:t xml:space="preserve"> </w:t>
+      </w:r>
+      <w:proofErr w:type="spellStart"/>
+      <w:r>
+        <w:rPr>
+          <w:rFonts w:ascii="Consolas" w:hAnsi="Consolas" w:cs="Consolas"/>
+          <w:color w:val="000000"/>
+          <w:sz w:val="20"/>
+          <w:szCs w:val="20"/>
+          <w:lang w:val="en-US"/>
+        </w:rPr>
+        <w:t>recuperadas</w:t>
+      </w:r>
+      <w:proofErr w:type="spellEnd"/>
     </w:p>
     <w:p>
       <w:pPr>
@@ -4655,7 +5317,6 @@
           <w:noProof/>
           <w:lang w:eastAsia="es-ES"/>
         </w:rPr>
-        <w:lastRenderedPageBreak/>
         <w:drawing>
           <wp:inline distT="0" distB="0" distL="0" distR="0" wp14:anchorId="0F364367" wp14:editId="4E48A8D3">
             <wp:extent cx="5400040" cy="1359535"/>
@@ -4857,7 +5518,18 @@
           <w:szCs w:val="20"/>
           <w:lang w:val="en-US"/>
         </w:rPr>
-        <w:t xml:space="preserve"> FROM ((SELECT * FROM ISIS2304B041620.RESERVA_PASAJERO INNER JOIN SILLA ON NUMSILLA=NUMERO )T1 INNER JOIN (SELECT* FROM VUELO_PASAJERO WHERE FECHASALIDA BETWEEN TO_DATE('31-12-2016','DD-MM-YYYY') AND TO_DATE('31-12-2017','DD-MM-YYYY') )T2 ON T1.ID_VUELO_PASAJERO = T2.ID ) WHERE T1.TIPO='</w:t>
+        <w:t xml:space="preserve"> FROM ((SELECT * FROM ISIS2304B041620.RESERVA_PASAJERO INNER JOIN SILLA ON NUMSILLA=NUMERO )T1 INNER JOIN (SELECT* FROM VUELO_PASAJERO WHERE FECHASALIDA BETWEEN TO_DATE('31-12-2016','DD-MM-YYYY') AND TO_DATE('31-12-</w:t>
+      </w:r>
+      <w:r>
+        <w:rPr>
+          <w:rFonts w:ascii="Consolas" w:hAnsi="Consolas" w:cs="Consolas"/>
+          <w:color w:val="000000"/>
+          <w:sz w:val="20"/>
+          <w:szCs w:val="20"/>
+          <w:lang w:val="en-US"/>
+        </w:rPr>
+        <w:lastRenderedPageBreak/>
+        <w:t>2017','DD-MM-YYYY') )T2 ON T1.ID_VUELO_PASAJERO = T2.ID ) WHERE T1.TIPO='</w:t>
       </w:r>
       <w:proofErr w:type="spellStart"/>
       <w:r>
@@ -4887,10 +5559,35 @@
         <w:pStyle w:val="Prrafodelista"/>
         <w:ind w:left="1440"/>
         <w:jc w:val="both"/>
-        <w:rPr>
-          <w:lang w:val="en-US"/>
-        </w:rPr>
-      </w:pPr>
+      </w:pPr>
+      <w:r>
+        <w:t>Distribución de datos: En este caso, se puede observar que se recuperan m</w:t>
+      </w:r>
+      <w:r>
+        <w:t>ás filas cuando se dice que la clase en la que viajan es económica, cuando se trata de clase ejecutiva hay menos personas que reservan en esa clase.</w:t>
+      </w:r>
+    </w:p>
+    <w:p>
+      <w:pPr>
+        <w:pStyle w:val="Prrafodelista"/>
+        <w:ind w:left="1440"/>
+        <w:jc w:val="both"/>
+      </w:pPr>
+      <w:r>
+        <w:t>Además, cuando el viajero consulta por clase y distancia, aparecerán menos vuelos, porque solo aparecen los de él, mientras que cuando el que hace la consulta es el gerente, aparecerán todos los datos de todos los viajes de todos los viajeros que cumplan esa condición. La mayoría de los vuelos son de la primera mitad del año.</w:t>
+      </w:r>
+    </w:p>
+    <w:p>
+      <w:pPr>
+        <w:pStyle w:val="Prrafodelista"/>
+        <w:ind w:left="1440"/>
+        <w:jc w:val="both"/>
+      </w:pPr>
+      <w:r>
+        <w:t>Los valores que pueden cambiar los planes son cuando se pregunta, además de la clase y la distancia, por la fecha o por la aerolínea, ya que hay que mirar diferentes columnas que tienen diferentes índices.</w:t>
+      </w:r>
+      <w:bookmarkStart w:id="0" w:name="_GoBack"/>
+      <w:bookmarkEnd w:id="0"/>
     </w:p>
     <w:sectPr>
       <w:pgSz w:w="11906" w:h="16838"/>

</xml_diff>